<commit_message>
5 param model completed
</commit_message>
<xml_diff>
--- a/Report.docx
+++ b/Report.docx
@@ -100,7 +100,7 @@
             <v:path o:extrusionok="f" gradientshapeok="t" o:connecttype="rect"/>
             <o:lock v:ext="edit" aspectratio="t"/>
           </v:shapetype>
-          <v:shape id="_x0000_i1025" type="#_x0000_t75" style="width:299.25pt;height:477.7pt">
+          <v:shape id="_x0000_i1025" type="#_x0000_t75" style="width:299.1pt;height:477.95pt">
             <v:imagedata r:id="rId7" o:title="heatflux_superheat"/>
           </v:shape>
         </w:pict>
@@ -7335,6 +7335,168 @@
         </w:rPr>
       </w:pPr>
     </w:p>
+    <w:p>
+      <w:pPr>
+        <w:rPr>
+          <w:rFonts w:cs="Times New Roman"/>
+          <w:sz w:val="24"/>
+          <w:szCs w:val="24"/>
+        </w:rPr>
+      </w:pPr>
+      <w:r>
+        <w:rPr>
+          <w:rFonts w:cs="Times New Roman"/>
+          <w:sz w:val="24"/>
+          <w:szCs w:val="24"/>
+        </w:rPr>
+        <w:t>Now, a 5-parameter model is applied to this problem</w:t>
+      </w:r>
+      <w:r>
+        <w:rPr>
+          <w:rFonts w:cs="Times New Roman"/>
+          <w:sz w:val="24"/>
+          <w:szCs w:val="24"/>
+        </w:rPr>
+        <w:t xml:space="preserve">. Since the model can no longer be transformed into a linear regression problem, only genetic algorithm is feasible. With some simple </w:t>
+      </w:r>
+      <w:r>
+        <w:rPr>
+          <w:rFonts w:cs="Times New Roman" w:hint="eastAsia"/>
+          <w:sz w:val="24"/>
+          <w:szCs w:val="24"/>
+        </w:rPr>
+        <w:t>modi</w:t>
+      </w:r>
+      <w:r>
+        <w:rPr>
+          <w:rFonts w:cs="Times New Roman"/>
+          <w:sz w:val="24"/>
+          <w:szCs w:val="24"/>
+        </w:rPr>
+        <w:t>fication to the codes, we can obtain a constants-and-error plot for this new model.</w:t>
+      </w:r>
+    </w:p>
+    <w:p>
+      <w:pPr>
+        <w:rPr>
+          <w:rFonts w:cs="Times New Roman"/>
+          <w:noProof/>
+          <w:sz w:val="24"/>
+          <w:szCs w:val="24"/>
+        </w:rPr>
+      </w:pPr>
+    </w:p>
+    <w:p>
+      <w:pPr>
+        <w:rPr>
+          <w:rFonts w:cs="Times New Roman"/>
+          <w:sz w:val="24"/>
+          <w:szCs w:val="24"/>
+        </w:rPr>
+      </w:pPr>
+      <w:r>
+        <w:rPr>
+          <w:rFonts w:cs="Times New Roman"/>
+          <w:noProof/>
+          <w:sz w:val="24"/>
+          <w:szCs w:val="24"/>
+        </w:rPr>
+        <w:drawing>
+          <wp:inline distT="0" distB="0" distL="0" distR="0">
+            <wp:extent cx="5255812" cy="6242712"/>
+            <wp:effectExtent l="0" t="0" r="2540" b="5715"/>
+            <wp:docPr id="3" name="图片 3" descr="C:\HJH\berkeley\249\GeneticBoil\result\const_and_error_5.png"/>
+            <wp:cNvGraphicFramePr>
+              <a:graphicFrameLocks xmlns:a="http://schemas.openxmlformats.org/drawingml/2006/main" noChangeAspect="1"/>
+            </wp:cNvGraphicFramePr>
+            <a:graphic xmlns:a="http://schemas.openxmlformats.org/drawingml/2006/main">
+              <a:graphicData uri="http://schemas.openxmlformats.org/drawingml/2006/picture">
+                <pic:pic xmlns:pic="http://schemas.openxmlformats.org/drawingml/2006/picture">
+                  <pic:nvPicPr>
+                    <pic:cNvPr id="0" name="Picture 4" descr="C:\HJH\berkeley\249\GeneticBoil\result\const_and_error_5.png"/>
+                    <pic:cNvPicPr>
+                      <a:picLocks noChangeAspect="1" noChangeArrowheads="1"/>
+                    </pic:cNvPicPr>
+                  </pic:nvPicPr>
+                  <pic:blipFill rotWithShape="1">
+                    <a:blip r:embed="rId11">
+                      <a:extLst>
+                        <a:ext uri="{28A0092B-C50C-407E-A947-70E740481C1C}">
+                          <a14:useLocalDpi xmlns:a14="http://schemas.microsoft.com/office/drawing/2010/main" val="0"/>
+                        </a:ext>
+                      </a:extLst>
+                    </a:blip>
+                    <a:srcRect l="-1" t="5307" r="346"/>
+                    <a:stretch/>
+                  </pic:blipFill>
+                  <pic:spPr bwMode="auto">
+                    <a:xfrm>
+                      <a:off x="0" y="0"/>
+                      <a:ext cx="5256066" cy="6243013"/>
+                    </a:xfrm>
+                    <a:prstGeom prst="rect">
+                      <a:avLst/>
+                    </a:prstGeom>
+                    <a:noFill/>
+                    <a:ln>
+                      <a:noFill/>
+                    </a:ln>
+                    <a:extLst>
+                      <a:ext uri="{53640926-AAD7-44D8-BBD7-CCE9431645EC}">
+                        <a14:shadowObscured xmlns:a14="http://schemas.microsoft.com/office/drawing/2010/main"/>
+                      </a:ext>
+                    </a:extLst>
+                  </pic:spPr>
+                </pic:pic>
+              </a:graphicData>
+            </a:graphic>
+          </wp:inline>
+        </w:drawing>
+      </w:r>
+    </w:p>
+    <w:p>
+      <w:pPr>
+        <w:rPr>
+          <w:rFonts w:cs="Times New Roman"/>
+          <w:sz w:val="24"/>
+          <w:szCs w:val="24"/>
+        </w:rPr>
+      </w:pPr>
+      <w:r>
+        <w:rPr>
+          <w:rFonts w:cs="Times New Roman"/>
+          <w:sz w:val="24"/>
+          <w:szCs w:val="24"/>
+        </w:rPr>
+        <w:t xml:space="preserve">Experiments are conducted 4 times. However, according to the conclusion from Task 2, all of the initial parameters are chosen closed to the optimal solution to promise and magnitude of mutation is chosen as 0.09, so as to promise the convergence and accuracy of the algorithm. </w:t>
+      </w:r>
+    </w:p>
+    <w:p>
+      <w:pPr>
+        <w:rPr>
+          <w:rFonts w:cs="Times New Roman" w:hint="eastAsia"/>
+          <w:sz w:val="24"/>
+          <w:szCs w:val="24"/>
+        </w:rPr>
+      </w:pPr>
+      <w:r>
+        <w:rPr>
+          <w:rFonts w:cs="Times New Roman"/>
+          <w:sz w:val="24"/>
+          <w:szCs w:val="24"/>
+        </w:rPr>
+        <w:t xml:space="preserve">Some of the detailed parameters and results are listed below. </w:t>
+      </w:r>
+    </w:p>
+    <w:p>
+      <w:pPr>
+        <w:rPr>
+          <w:rFonts w:cs="Times New Roman"/>
+          <w:sz w:val="24"/>
+          <w:szCs w:val="24"/>
+        </w:rPr>
+      </w:pPr>
+    </w:p>
     <w:tbl>
       <w:tblPr>
         <w:tblStyle w:val="a3"/>
@@ -9927,8 +10089,6 @@
               </w:rPr>
               <w:t>1496</w:t>
             </w:r>
-            <w:bookmarkStart w:id="0" w:name="_GoBack"/>
-            <w:bookmarkEnd w:id="0"/>
           </w:p>
         </w:tc>
       </w:tr>
@@ -9936,19 +10096,915 @@
     <w:p>
       <w:pPr>
         <w:rPr>
+          <w:rFonts w:cs="Times New Roman"/>
+          <w:sz w:val="24"/>
+          <w:szCs w:val="24"/>
+        </w:rPr>
+      </w:pPr>
+      <w:r>
+        <w:rPr>
+          <w:rFonts w:cs="Times New Roman"/>
+          <w:sz w:val="24"/>
+          <w:szCs w:val="24"/>
+        </w:rPr>
+        <w:br w:type="textWrapping" w:clear="all"/>
+      </w:r>
+      <w:r>
+        <w:rPr>
+          <w:rFonts w:cs="Times New Roman"/>
+          <w:sz w:val="24"/>
+          <w:szCs w:val="24"/>
+        </w:rPr>
+        <w:t>Despite different initial guesses, all of the experiments have similar optimal solution to this problem. All of the relative absolute errors are around 2.2%</w:t>
+      </w:r>
+      <w:r>
+        <w:rPr>
+          <w:rFonts w:cs="Times New Roman"/>
+          <w:sz w:val="24"/>
+          <w:szCs w:val="24"/>
+        </w:rPr>
+        <w:t xml:space="preserve">, </w:t>
+      </w:r>
+      <w:r>
+        <w:rPr>
+          <w:rFonts w:cs="Times New Roman"/>
+          <w:sz w:val="24"/>
+          <w:szCs w:val="24"/>
+        </w:rPr>
+        <w:t>which</w:t>
+      </w:r>
+      <w:r>
+        <w:rPr>
+          <w:rFonts w:cs="Times New Roman"/>
+          <w:sz w:val="24"/>
+          <w:szCs w:val="24"/>
+        </w:rPr>
+        <w:t xml:space="preserve"> is more likely to be a precise </w:t>
+      </w:r>
+      <w:r>
+        <w:rPr>
+          <w:rFonts w:cs="Times New Roman"/>
+          <w:sz w:val="24"/>
+          <w:szCs w:val="24"/>
+        </w:rPr>
+        <w:t xml:space="preserve">prediction model compared with </w:t>
+      </w:r>
+      <w:r>
+        <w:rPr>
+          <w:rFonts w:cs="Times New Roman"/>
+          <w:sz w:val="24"/>
+          <w:szCs w:val="24"/>
+        </w:rPr>
+        <w:t>the one in Task 2.</w:t>
+      </w:r>
+      <w:r>
+        <w:rPr>
+          <w:rFonts w:cs="Times New Roman"/>
+          <w:sz w:val="24"/>
+          <w:szCs w:val="24"/>
+        </w:rPr>
+        <w:t xml:space="preserve"> As experiment 3 has a minimum error among all the experiments, solution from experiment 3 is chosen for further use in the following tasks.</w:t>
+      </w:r>
+    </w:p>
+    <w:p>
+      <w:pPr>
+        <w:rPr>
+          <w:rFonts w:cs="Times New Roman"/>
+          <w:sz w:val="24"/>
+          <w:szCs w:val="24"/>
+        </w:rPr>
+      </w:pPr>
+    </w:p>
+    <w:tbl>
+      <w:tblPr>
+        <w:tblStyle w:val="a3"/>
+        <w:tblW w:w="8296" w:type="dxa"/>
+        <w:jc w:val="center"/>
+        <w:tblLook w:val="04A0" w:firstRow="1" w:lastRow="0" w:firstColumn="1" w:lastColumn="0" w:noHBand="0" w:noVBand="1"/>
+      </w:tblPr>
+      <w:tblGrid>
+        <w:gridCol w:w="1283"/>
+        <w:gridCol w:w="1408"/>
+        <w:gridCol w:w="1257"/>
+        <w:gridCol w:w="1441"/>
+        <w:gridCol w:w="1405"/>
+        <w:gridCol w:w="1502"/>
+      </w:tblGrid>
+      <w:tr>
+        <w:trPr>
+          <w:trHeight w:val="454"/>
+          <w:jc w:val="center"/>
+        </w:trPr>
+        <w:tc>
+          <w:tcPr>
+            <w:tcW w:w="1283" w:type="dxa"/>
+          </w:tcPr>
+          <w:p>
+            <w:pPr>
+              <w:jc w:val="center"/>
+              <w:rPr>
+                <w:rFonts w:cs="Times New Roman"/>
+                <w:noProof/>
+                <w:sz w:val="24"/>
+                <w:szCs w:val="24"/>
+              </w:rPr>
+            </w:pPr>
+          </w:p>
+        </w:tc>
+        <w:tc>
+          <w:tcPr>
+            <w:tcW w:w="1408" w:type="dxa"/>
+            <w:vAlign w:val="center"/>
+          </w:tcPr>
+          <w:p>
+            <w:pPr>
+              <w:jc w:val="center"/>
+              <w:rPr>
+                <w:rFonts w:cs="Times New Roman"/>
+                <w:noProof/>
+                <w:sz w:val="24"/>
+                <w:szCs w:val="24"/>
+              </w:rPr>
+            </w:pPr>
+            <w:r>
+              <w:rPr>
+                <w:rFonts w:cs="Times New Roman"/>
+                <w:noProof/>
+                <w:sz w:val="24"/>
+                <w:szCs w:val="24"/>
+              </w:rPr>
+              <w:t>n1</w:t>
+            </w:r>
+          </w:p>
+        </w:tc>
+        <w:tc>
+          <w:tcPr>
+            <w:tcW w:w="1257" w:type="dxa"/>
+            <w:vAlign w:val="center"/>
+          </w:tcPr>
+          <w:p>
+            <w:pPr>
+              <w:jc w:val="center"/>
+              <w:rPr>
+                <w:rFonts w:cs="Times New Roman"/>
+                <w:noProof/>
+                <w:sz w:val="24"/>
+                <w:szCs w:val="24"/>
+              </w:rPr>
+            </w:pPr>
+            <w:r>
+              <w:rPr>
+                <w:rFonts w:cs="Times New Roman"/>
+                <w:noProof/>
+                <w:sz w:val="24"/>
+                <w:szCs w:val="24"/>
+              </w:rPr>
+              <w:t>n2</w:t>
+            </w:r>
+          </w:p>
+        </w:tc>
+        <w:tc>
+          <w:tcPr>
+            <w:tcW w:w="1441" w:type="dxa"/>
+            <w:vAlign w:val="center"/>
+          </w:tcPr>
+          <w:p>
+            <w:pPr>
+              <w:jc w:val="center"/>
+              <w:rPr>
+                <w:rFonts w:cs="Times New Roman"/>
+                <w:noProof/>
+                <w:sz w:val="24"/>
+                <w:szCs w:val="24"/>
+              </w:rPr>
+            </w:pPr>
+            <w:r>
+              <w:rPr>
+                <w:rFonts w:cs="Times New Roman"/>
+                <w:noProof/>
+                <w:sz w:val="24"/>
+                <w:szCs w:val="24"/>
+              </w:rPr>
+              <w:t>n3</w:t>
+            </w:r>
+          </w:p>
+        </w:tc>
+        <w:tc>
+          <w:tcPr>
+            <w:tcW w:w="1405" w:type="dxa"/>
+            <w:vAlign w:val="center"/>
+          </w:tcPr>
+          <w:p>
+            <w:pPr>
+              <w:jc w:val="center"/>
+              <w:rPr>
+                <w:rFonts w:cs="Times New Roman" w:hint="eastAsia"/>
+                <w:noProof/>
+                <w:sz w:val="24"/>
+                <w:szCs w:val="24"/>
+              </w:rPr>
+            </w:pPr>
+            <w:r>
+              <w:rPr>
+                <w:rFonts w:cs="Times New Roman"/>
+                <w:noProof/>
+                <w:sz w:val="24"/>
+                <w:szCs w:val="24"/>
+              </w:rPr>
+              <w:t>n4</w:t>
+            </w:r>
+          </w:p>
+        </w:tc>
+        <w:tc>
+          <w:tcPr>
+            <w:tcW w:w="1502" w:type="dxa"/>
+            <w:vAlign w:val="center"/>
+          </w:tcPr>
+          <w:p>
+            <w:pPr>
+              <w:jc w:val="center"/>
+              <w:rPr>
+                <w:rFonts w:cs="Times New Roman" w:hint="eastAsia"/>
+                <w:noProof/>
+                <w:sz w:val="24"/>
+                <w:szCs w:val="24"/>
+              </w:rPr>
+            </w:pPr>
+            <w:r>
+              <w:rPr>
+                <w:rFonts w:cs="Times New Roman"/>
+                <w:noProof/>
+                <w:sz w:val="24"/>
+                <w:szCs w:val="24"/>
+              </w:rPr>
+              <w:t>n5</w:t>
+            </w:r>
+          </w:p>
+        </w:tc>
+      </w:tr>
+      <w:tr>
+        <w:trPr>
+          <w:trHeight w:val="454"/>
+          <w:jc w:val="center"/>
+        </w:trPr>
+        <w:tc>
+          <w:tcPr>
+            <w:tcW w:w="1283" w:type="dxa"/>
+          </w:tcPr>
+          <w:p>
+            <w:pPr>
+              <w:jc w:val="center"/>
+              <w:rPr>
+                <w:rFonts w:cs="Times New Roman"/>
+                <w:noProof/>
+                <w:sz w:val="24"/>
+                <w:szCs w:val="24"/>
+              </w:rPr>
+            </w:pPr>
+            <w:r>
+              <w:rPr>
+                <w:rFonts w:cs="Times New Roman" w:hint="eastAsia"/>
+                <w:noProof/>
+                <w:sz w:val="24"/>
+                <w:szCs w:val="24"/>
+              </w:rPr>
+              <w:t>C</w:t>
+            </w:r>
+            <w:r>
+              <w:rPr>
+                <w:rFonts w:cs="Times New Roman"/>
+                <w:noProof/>
+                <w:sz w:val="24"/>
+                <w:szCs w:val="24"/>
+              </w:rPr>
+              <w:t>hosen Parameters</w:t>
+            </w:r>
+          </w:p>
+        </w:tc>
+        <w:tc>
+          <w:tcPr>
+            <w:tcW w:w="1408" w:type="dxa"/>
+            <w:vAlign w:val="center"/>
+          </w:tcPr>
+          <w:p>
+            <w:pPr>
+              <w:jc w:val="center"/>
+              <w:rPr>
+                <w:rFonts w:cs="Times New Roman"/>
+                <w:noProof/>
+                <w:color w:val="000000" w:themeColor="text1"/>
+                <w:sz w:val="24"/>
+                <w:szCs w:val="24"/>
+              </w:rPr>
+            </w:pPr>
+            <w:r>
+              <w:rPr>
+                <w:rFonts w:cs="Times New Roman"/>
+                <w:noProof/>
+                <w:color w:val="000000" w:themeColor="text1"/>
+                <w:sz w:val="24"/>
+                <w:szCs w:val="24"/>
+              </w:rPr>
+              <w:t>1.669e-4</w:t>
+            </w:r>
+          </w:p>
+        </w:tc>
+        <w:tc>
+          <w:tcPr>
+            <w:tcW w:w="1257" w:type="dxa"/>
+            <w:vAlign w:val="center"/>
+          </w:tcPr>
+          <w:p>
+            <w:pPr>
+              <w:jc w:val="center"/>
+              <w:rPr>
+                <w:rFonts w:cs="Times New Roman"/>
+                <w:noProof/>
+                <w:color w:val="000000" w:themeColor="text1"/>
+                <w:sz w:val="24"/>
+                <w:szCs w:val="24"/>
+              </w:rPr>
+            </w:pPr>
+            <w:r>
+              <w:rPr>
+                <w:rFonts w:cs="Times New Roman" w:hint="eastAsia"/>
+                <w:noProof/>
+                <w:color w:val="000000" w:themeColor="text1"/>
+                <w:sz w:val="24"/>
+                <w:szCs w:val="24"/>
+              </w:rPr>
+              <w:t>2</w:t>
+            </w:r>
+            <w:r>
+              <w:rPr>
+                <w:rFonts w:cs="Times New Roman"/>
+                <w:noProof/>
+                <w:color w:val="000000" w:themeColor="text1"/>
+                <w:sz w:val="24"/>
+                <w:szCs w:val="24"/>
+              </w:rPr>
+              <w:t>.946</w:t>
+            </w:r>
+          </w:p>
+        </w:tc>
+        <w:tc>
+          <w:tcPr>
+            <w:tcW w:w="1441" w:type="dxa"/>
+            <w:vAlign w:val="center"/>
+          </w:tcPr>
+          <w:p>
+            <w:pPr>
+              <w:jc w:val="center"/>
+              <w:rPr>
+                <w:rFonts w:cs="Times New Roman"/>
+                <w:noProof/>
+                <w:color w:val="000000" w:themeColor="text1"/>
+                <w:sz w:val="24"/>
+                <w:szCs w:val="24"/>
+              </w:rPr>
+            </w:pPr>
+            <w:r>
+              <w:rPr>
+                <w:rFonts w:cs="Times New Roman"/>
+                <w:noProof/>
+                <w:color w:val="000000" w:themeColor="text1"/>
+                <w:sz w:val="24"/>
+                <w:szCs w:val="24"/>
+              </w:rPr>
+              <w:t>0.4143</w:t>
+            </w:r>
+          </w:p>
+        </w:tc>
+        <w:tc>
+          <w:tcPr>
+            <w:tcW w:w="1405" w:type="dxa"/>
+            <w:vAlign w:val="center"/>
+          </w:tcPr>
+          <w:p>
+            <w:pPr>
+              <w:jc w:val="center"/>
+              <w:rPr>
+                <w:rFonts w:cs="Times New Roman"/>
+                <w:noProof/>
+                <w:color w:val="000000" w:themeColor="text1"/>
+                <w:sz w:val="24"/>
+                <w:szCs w:val="24"/>
+              </w:rPr>
+            </w:pPr>
+            <w:r>
+              <w:rPr>
+                <w:rFonts w:cs="Times New Roman" w:hint="eastAsia"/>
+                <w:noProof/>
+                <w:color w:val="000000" w:themeColor="text1"/>
+                <w:sz w:val="24"/>
+                <w:szCs w:val="24"/>
+              </w:rPr>
+              <w:t>1</w:t>
+            </w:r>
+            <w:r>
+              <w:rPr>
+                <w:rFonts w:cs="Times New Roman"/>
+                <w:noProof/>
+                <w:color w:val="000000" w:themeColor="text1"/>
+                <w:sz w:val="24"/>
+                <w:szCs w:val="24"/>
+              </w:rPr>
+              <w:t>.572</w:t>
+            </w:r>
+          </w:p>
+        </w:tc>
+        <w:tc>
+          <w:tcPr>
+            <w:tcW w:w="1502" w:type="dxa"/>
+            <w:vAlign w:val="center"/>
+          </w:tcPr>
+          <w:p>
+            <w:pPr>
+              <w:jc w:val="center"/>
+              <w:rPr>
+                <w:rFonts w:cs="Times New Roman"/>
+                <w:noProof/>
+                <w:color w:val="000000" w:themeColor="text1"/>
+                <w:sz w:val="24"/>
+                <w:szCs w:val="24"/>
+              </w:rPr>
+            </w:pPr>
+            <w:r>
+              <w:rPr>
+                <w:rFonts w:cs="Times New Roman" w:hint="eastAsia"/>
+                <w:noProof/>
+                <w:color w:val="000000" w:themeColor="text1"/>
+                <w:sz w:val="24"/>
+                <w:szCs w:val="24"/>
+              </w:rPr>
+              <w:t>0</w:t>
+            </w:r>
+            <w:r>
+              <w:rPr>
+                <w:rFonts w:cs="Times New Roman"/>
+                <w:noProof/>
+                <w:color w:val="000000" w:themeColor="text1"/>
+                <w:sz w:val="24"/>
+                <w:szCs w:val="24"/>
+              </w:rPr>
+              <w:t>.5742</w:t>
+            </w:r>
+          </w:p>
+        </w:tc>
+      </w:tr>
+    </w:tbl>
+    <w:p>
+      <w:pPr>
+        <w:rPr>
+          <w:rFonts w:cs="Times New Roman"/>
+          <w:sz w:val="24"/>
+          <w:szCs w:val="24"/>
+        </w:rPr>
+      </w:pPr>
+    </w:p>
+    <w:p>
+      <w:pPr>
+        <w:rPr>
+          <w:rFonts w:cs="Times New Roman"/>
+          <w:sz w:val="24"/>
+          <w:szCs w:val="24"/>
+        </w:rPr>
+      </w:pPr>
+      <w:r>
+        <w:rPr>
           <w:rFonts w:cs="Times New Roman" w:hint="eastAsia"/>
           <w:sz w:val="24"/>
           <w:szCs w:val="24"/>
         </w:rPr>
+        <w:t>D</w:t>
+      </w:r>
+      <w:r>
+        <w:rPr>
+          <w:rFonts w:cs="Times New Roman"/>
+          <w:sz w:val="24"/>
+          <w:szCs w:val="24"/>
+        </w:rPr>
+        <w:t>eviation and other statistical features can also be calculated in the same way as Task 2. Results are shown below.</w:t>
+      </w:r>
+    </w:p>
+    <w:p>
+      <w:pPr>
+        <w:rPr>
+          <w:rFonts w:cs="Times New Roman"/>
+          <w:sz w:val="24"/>
+          <w:szCs w:val="24"/>
+        </w:rPr>
       </w:pPr>
-      <w:r>
-        <w:rPr>
-          <w:rFonts w:cs="Times New Roman"/>
-          <w:sz w:val="24"/>
-          <w:szCs w:val="24"/>
-        </w:rPr>
-        <w:br w:type="textWrapping" w:clear="all"/>
-      </w:r>
+    </w:p>
+    <w:p>
+      <w:pPr>
+        <w:jc w:val="center"/>
+        <w:rPr>
+          <w:rFonts w:cs="Times New Roman"/>
+          <w:sz w:val="24"/>
+          <w:szCs w:val="24"/>
+        </w:rPr>
+      </w:pPr>
+      <w:r>
+        <w:rPr>
+          <w:rFonts w:cs="Times New Roman"/>
+          <w:noProof/>
+          <w:sz w:val="24"/>
+          <w:szCs w:val="24"/>
+        </w:rPr>
+        <w:lastRenderedPageBreak/>
+        <w:drawing>
+          <wp:inline distT="0" distB="0" distL="0" distR="0">
+            <wp:extent cx="5274310" cy="2637155"/>
+            <wp:effectExtent l="0" t="0" r="2540" b="0"/>
+            <wp:docPr id="4" name="图片 4" descr="C:\HJH\berkeley\249\GeneticBoil\result\pred_true_5.png"/>
+            <wp:cNvGraphicFramePr>
+              <a:graphicFrameLocks xmlns:a="http://schemas.openxmlformats.org/drawingml/2006/main" noChangeAspect="1"/>
+            </wp:cNvGraphicFramePr>
+            <a:graphic xmlns:a="http://schemas.openxmlformats.org/drawingml/2006/main">
+              <a:graphicData uri="http://schemas.openxmlformats.org/drawingml/2006/picture">
+                <pic:pic xmlns:pic="http://schemas.openxmlformats.org/drawingml/2006/picture">
+                  <pic:nvPicPr>
+                    <pic:cNvPr id="0" name="Picture 5" descr="C:\HJH\berkeley\249\GeneticBoil\result\pred_true_5.png"/>
+                    <pic:cNvPicPr>
+                      <a:picLocks noChangeAspect="1" noChangeArrowheads="1"/>
+                    </pic:cNvPicPr>
+                  </pic:nvPicPr>
+                  <pic:blipFill>
+                    <a:blip r:embed="rId12">
+                      <a:extLst>
+                        <a:ext uri="{28A0092B-C50C-407E-A947-70E740481C1C}">
+                          <a14:useLocalDpi xmlns:a14="http://schemas.microsoft.com/office/drawing/2010/main" val="0"/>
+                        </a:ext>
+                      </a:extLst>
+                    </a:blip>
+                    <a:srcRect/>
+                    <a:stretch>
+                      <a:fillRect/>
+                    </a:stretch>
+                  </pic:blipFill>
+                  <pic:spPr bwMode="auto">
+                    <a:xfrm>
+                      <a:off x="0" y="0"/>
+                      <a:ext cx="5274310" cy="2637155"/>
+                    </a:xfrm>
+                    <a:prstGeom prst="rect">
+                      <a:avLst/>
+                    </a:prstGeom>
+                    <a:noFill/>
+                    <a:ln>
+                      <a:noFill/>
+                    </a:ln>
+                  </pic:spPr>
+                </pic:pic>
+              </a:graphicData>
+            </a:graphic>
+          </wp:inline>
+        </w:drawing>
+      </w:r>
+    </w:p>
+    <w:p>
+      <w:pPr>
+        <w:jc w:val="center"/>
+        <w:rPr>
+          <w:rFonts w:cs="Times New Roman"/>
+          <w:sz w:val="24"/>
+          <w:szCs w:val="24"/>
+        </w:rPr>
+      </w:pPr>
+    </w:p>
+    <w:tbl>
+      <w:tblPr>
+        <w:tblStyle w:val="a3"/>
+        <w:tblW w:w="0" w:type="auto"/>
+        <w:tblLook w:val="04A0" w:firstRow="1" w:lastRow="0" w:firstColumn="1" w:lastColumn="0" w:noHBand="0" w:noVBand="1"/>
+      </w:tblPr>
+      <w:tblGrid>
+        <w:gridCol w:w="2074"/>
+        <w:gridCol w:w="2074"/>
+        <w:gridCol w:w="2074"/>
+        <w:gridCol w:w="2074"/>
+      </w:tblGrid>
+      <w:tr>
+        <w:trPr>
+          <w:trHeight w:val="397"/>
+        </w:trPr>
+        <w:tc>
+          <w:tcPr>
+            <w:tcW w:w="2074" w:type="dxa"/>
+            <w:vAlign w:val="center"/>
+          </w:tcPr>
+          <w:p>
+            <w:pPr>
+              <w:jc w:val="center"/>
+              <w:rPr>
+                <w:rFonts w:cs="Times New Roman" w:hint="eastAsia"/>
+                <w:sz w:val="24"/>
+                <w:szCs w:val="24"/>
+              </w:rPr>
+            </w:pPr>
+            <w:r>
+              <w:rPr>
+                <w:rFonts w:cs="Times New Roman" w:hint="eastAsia"/>
+                <w:sz w:val="24"/>
+                <w:szCs w:val="24"/>
+              </w:rPr>
+              <w:t>M</w:t>
+            </w:r>
+            <w:r>
+              <w:rPr>
+                <w:rFonts w:cs="Times New Roman"/>
+                <w:sz w:val="24"/>
+                <w:szCs w:val="24"/>
+              </w:rPr>
+              <w:t>ethodology</w:t>
+            </w:r>
+          </w:p>
+        </w:tc>
+        <w:tc>
+          <w:tcPr>
+            <w:tcW w:w="2074" w:type="dxa"/>
+            <w:vAlign w:val="center"/>
+          </w:tcPr>
+          <w:p>
+            <w:pPr>
+              <w:jc w:val="center"/>
+              <w:rPr>
+                <w:rFonts w:cs="Times New Roman" w:hint="eastAsia"/>
+                <w:sz w:val="24"/>
+                <w:szCs w:val="24"/>
+              </w:rPr>
+            </w:pPr>
+            <w:r>
+              <w:rPr>
+                <w:rFonts w:cs="Times New Roman" w:hint="eastAsia"/>
+                <w:sz w:val="24"/>
+                <w:szCs w:val="24"/>
+              </w:rPr>
+              <w:t>R</w:t>
+            </w:r>
+            <w:r>
+              <w:rPr>
+                <w:rFonts w:cs="Times New Roman"/>
+                <w:sz w:val="24"/>
+                <w:szCs w:val="24"/>
+              </w:rPr>
+              <w:t>MS Error</w:t>
+            </w:r>
+          </w:p>
+        </w:tc>
+        <w:tc>
+          <w:tcPr>
+            <w:tcW w:w="2074" w:type="dxa"/>
+            <w:vAlign w:val="center"/>
+          </w:tcPr>
+          <w:p>
+            <w:pPr>
+              <w:jc w:val="center"/>
+              <w:rPr>
+                <w:rFonts w:cs="Times New Roman" w:hint="eastAsia"/>
+                <w:sz w:val="24"/>
+                <w:szCs w:val="24"/>
+              </w:rPr>
+            </w:pPr>
+            <w:r>
+              <w:rPr>
+                <w:rFonts w:cs="Times New Roman" w:hint="eastAsia"/>
+                <w:sz w:val="24"/>
+                <w:szCs w:val="24"/>
+              </w:rPr>
+              <w:t>R</w:t>
+            </w:r>
+            <w:r>
+              <w:rPr>
+                <w:rFonts w:cs="Times New Roman"/>
+                <w:sz w:val="24"/>
+                <w:szCs w:val="24"/>
+              </w:rPr>
+              <w:t>MS Deviation</w:t>
+            </w:r>
+          </w:p>
+        </w:tc>
+        <w:tc>
+          <w:tcPr>
+            <w:tcW w:w="2074" w:type="dxa"/>
+            <w:vAlign w:val="center"/>
+          </w:tcPr>
+          <w:p>
+            <w:pPr>
+              <w:jc w:val="center"/>
+              <w:rPr>
+                <w:rFonts w:cs="Times New Roman" w:hint="eastAsia"/>
+                <w:sz w:val="24"/>
+                <w:szCs w:val="24"/>
+              </w:rPr>
+            </w:pPr>
+            <w:r>
+              <w:rPr>
+                <w:rFonts w:cs="Times New Roman" w:hint="eastAsia"/>
+                <w:sz w:val="24"/>
+                <w:szCs w:val="24"/>
+              </w:rPr>
+              <w:t>U</w:t>
+            </w:r>
+            <w:r>
+              <w:rPr>
+                <w:rFonts w:cs="Times New Roman"/>
+                <w:sz w:val="24"/>
+                <w:szCs w:val="24"/>
+              </w:rPr>
+              <w:t>nacceptable Rate</w:t>
+            </w:r>
+          </w:p>
+        </w:tc>
+      </w:tr>
+      <w:tr>
+        <w:trPr>
+          <w:trHeight w:val="397"/>
+        </w:trPr>
+        <w:tc>
+          <w:tcPr>
+            <w:tcW w:w="2074" w:type="dxa"/>
+            <w:vAlign w:val="center"/>
+          </w:tcPr>
+          <w:p>
+            <w:pPr>
+              <w:jc w:val="center"/>
+              <w:rPr>
+                <w:rFonts w:cs="Times New Roman" w:hint="eastAsia"/>
+                <w:sz w:val="24"/>
+                <w:szCs w:val="24"/>
+              </w:rPr>
+            </w:pPr>
+            <w:r>
+              <w:rPr>
+                <w:rFonts w:cs="Times New Roman" w:hint="eastAsia"/>
+                <w:sz w:val="24"/>
+                <w:szCs w:val="24"/>
+              </w:rPr>
+              <w:t>G</w:t>
+            </w:r>
+            <w:r>
+              <w:rPr>
+                <w:rFonts w:cs="Times New Roman"/>
+                <w:sz w:val="24"/>
+                <w:szCs w:val="24"/>
+              </w:rPr>
+              <w:t>enetic Algorithm</w:t>
+            </w:r>
+          </w:p>
+        </w:tc>
+        <w:tc>
+          <w:tcPr>
+            <w:tcW w:w="2074" w:type="dxa"/>
+            <w:vAlign w:val="center"/>
+          </w:tcPr>
+          <w:p>
+            <w:pPr>
+              <w:jc w:val="center"/>
+              <w:rPr>
+                <w:rFonts w:cs="Times New Roman" w:hint="eastAsia"/>
+                <w:sz w:val="24"/>
+                <w:szCs w:val="24"/>
+              </w:rPr>
+            </w:pPr>
+            <w:r>
+              <w:rPr>
+                <w:rFonts w:cs="Times New Roman" w:hint="eastAsia"/>
+                <w:sz w:val="24"/>
+                <w:szCs w:val="24"/>
+              </w:rPr>
+              <w:t>0</w:t>
+            </w:r>
+            <w:r>
+              <w:rPr>
+                <w:rFonts w:cs="Times New Roman"/>
+                <w:sz w:val="24"/>
+                <w:szCs w:val="24"/>
+              </w:rPr>
+              <w:t>.01484</w:t>
+            </w:r>
+          </w:p>
+        </w:tc>
+        <w:tc>
+          <w:tcPr>
+            <w:tcW w:w="2074" w:type="dxa"/>
+            <w:vAlign w:val="center"/>
+          </w:tcPr>
+          <w:p>
+            <w:pPr>
+              <w:jc w:val="center"/>
+              <w:rPr>
+                <w:rFonts w:cs="Times New Roman" w:hint="eastAsia"/>
+                <w:sz w:val="24"/>
+                <w:szCs w:val="24"/>
+              </w:rPr>
+            </w:pPr>
+            <w:r>
+              <w:rPr>
+                <w:rFonts w:cs="Times New Roman" w:hint="eastAsia"/>
+                <w:sz w:val="24"/>
+                <w:szCs w:val="24"/>
+              </w:rPr>
+              <w:t>0</w:t>
+            </w:r>
+            <w:r>
+              <w:rPr>
+                <w:rFonts w:cs="Times New Roman"/>
+                <w:sz w:val="24"/>
+                <w:szCs w:val="24"/>
+              </w:rPr>
+              <w:t>.1289</w:t>
+            </w:r>
+          </w:p>
+        </w:tc>
+        <w:tc>
+          <w:tcPr>
+            <w:tcW w:w="2074" w:type="dxa"/>
+            <w:vAlign w:val="center"/>
+          </w:tcPr>
+          <w:p>
+            <w:pPr>
+              <w:jc w:val="center"/>
+              <w:rPr>
+                <w:rFonts w:cs="Times New Roman" w:hint="eastAsia"/>
+                <w:sz w:val="24"/>
+                <w:szCs w:val="24"/>
+              </w:rPr>
+            </w:pPr>
+            <w:r>
+              <w:rPr>
+                <w:rFonts w:cs="Times New Roman"/>
+                <w:sz w:val="24"/>
+                <w:szCs w:val="24"/>
+              </w:rPr>
+              <w:t>42.86</w:t>
+            </w:r>
+            <w:r>
+              <w:rPr>
+                <w:rFonts w:cs="Times New Roman"/>
+                <w:sz w:val="24"/>
+                <w:szCs w:val="24"/>
+              </w:rPr>
+              <w:t>%</w:t>
+            </w:r>
+          </w:p>
+        </w:tc>
+      </w:tr>
+    </w:tbl>
+    <w:p>
+      <w:pPr>
+        <w:rPr>
+          <w:rFonts w:cs="Times New Roman" w:hint="eastAsia"/>
+          <w:sz w:val="24"/>
+          <w:szCs w:val="24"/>
+        </w:rPr>
+      </w:pPr>
+    </w:p>
+    <w:p>
+      <w:pPr>
+        <w:rPr>
+          <w:rFonts w:cs="Times New Roman"/>
+          <w:sz w:val="24"/>
+          <w:szCs w:val="24"/>
+        </w:rPr>
+      </w:pPr>
+      <w:r>
+        <w:rPr>
+          <w:rFonts w:cs="Times New Roman"/>
+          <w:sz w:val="24"/>
+          <w:szCs w:val="24"/>
+        </w:rPr>
+        <w:t xml:space="preserve">All of the criterions are having a better result compared with task 2, which means the 5-parameter model is more precise than </w:t>
+      </w:r>
+      <w:r>
+        <w:rPr>
+          <w:rFonts w:cs="Times New Roman"/>
+          <w:sz w:val="24"/>
+          <w:szCs w:val="24"/>
+        </w:rPr>
+        <w:t>the 3-parameter model. However, the RMS deviation of 12.89% is still higher than measurement uncertainty, while the unacceptable rate is still as high as 42.86%. There’s still way to improve the model.</w:t>
+      </w:r>
+    </w:p>
+    <w:p>
+      <w:pPr>
+        <w:rPr>
+          <w:rFonts w:cs="Times New Roman"/>
+          <w:sz w:val="24"/>
+          <w:szCs w:val="24"/>
+        </w:rPr>
+      </w:pPr>
+    </w:p>
+    <w:p>
+      <w:pPr>
+        <w:rPr>
+          <w:rFonts w:cs="Times New Roman" w:hint="eastAsia"/>
+          <w:sz w:val="24"/>
+          <w:szCs w:val="24"/>
+        </w:rPr>
+      </w:pPr>
+      <w:bookmarkStart w:id="0" w:name="_GoBack"/>
+      <w:bookmarkEnd w:id="0"/>
     </w:p>
     <w:p>
       <w:pPr>
@@ -9987,7 +11043,7 @@
           <w:sz w:val="24"/>
           <w:szCs w:val="24"/>
         </w:rPr>
-        <w:t>Reconstruct the code to align with my coding habits.</w:t>
+        <w:t>Loss Function</w:t>
       </w:r>
     </w:p>
     <w:p>

</xml_diff>